<commit_message>
imp: add explicit best practices on resume writing
</commit_message>
<xml_diff>
--- a/templates/reference-resume.docx
+++ b/templates/reference-resume.docx
@@ -9,25 +9,29 @@
         <w:rPr/>
       </w:pPr>
       <w:r>
-        <w:rPr/>
-        <w:t xml:space="preserve"> </w:t>
-      </w:r>
-      <w:r>
-        <w:rPr/>
-        <w:t xml:space="preserve">Title </w:t>
+        <w:rPr>
+          <w:rFonts w:ascii="Calibri" w:hAnsi="Calibri"/>
+          <w:sz w:val="32"/>
+          <w:szCs w:val="32"/>
+        </w:rPr>
+        <w:t xml:space="preserve"> </w:t>
+      </w:r>
+      <w:r>
+        <w:rPr>
+          <w:rFonts w:ascii="Calibri" w:hAnsi="Calibri"/>
+          <w:sz w:val="32"/>
+          <w:szCs w:val="32"/>
+        </w:rPr>
+        <w:t>Title</w:t>
+      </w:r>
+      <w:r>
+        <w:rPr/>
+        <w:t xml:space="preserve"> </w:t>
       </w:r>
     </w:p>
     <w:p>
       <w:pPr>
         <w:pStyle w:val="Subtitle"/>
-        <w:keepNext w:val="false"/>
-        <w:keepLines w:val="false"/>
-        <w:widowControl w:val="false"/>
-        <w:tabs>
-          <w:tab w:val="clear" w:pos="720"/>
-        </w:tabs>
-        <w:spacing w:lineRule="exact" w:line="255" w:before="0" w:after="0"/>
-        <w:ind w:hanging="363" w:left="839"/>
         <w:rPr/>
       </w:pPr>
       <w:r>
@@ -255,6 +259,7 @@
       </w:pPr>
       <w:r>
         <w:rPr>
+          <w:rFonts w:ascii="Calibri" w:hAnsi="Calibri"/>
           <w:sz w:val="22"/>
           <w:szCs w:val="22"/>
         </w:rPr>
@@ -262,14 +267,21 @@
       </w:r>
       <w:r>
         <w:rPr>
+          <w:rFonts w:ascii="Calibri" w:hAnsi="Calibri"/>
           <w:sz w:val="22"/>
           <w:szCs w:val="22"/>
         </w:rPr>
         <w:t>Body Text. Body Text Char.</w:t>
       </w:r>
       <w:r>
-        <w:rPr/>
-        <w:t xml:space="preserve">    </w:t>
+        <w:rPr>
+          <w:rFonts w:ascii="Calibri" w:hAnsi="Calibri"/>
+        </w:rPr>
+        <w:t xml:space="preserve"> </w:t>
+      </w:r>
+      <w:r>
+        <w:rPr/>
+        <w:t xml:space="preserve">   </w:t>
       </w:r>
       <w:r>
         <w:rPr>
@@ -318,10 +330,13 @@
       <w:pPr>
         <w:pStyle w:val="Normal"/>
         <w:spacing w:before="0" w:after="0"/>
-        <w:rPr/>
-      </w:pPr>
-      <w:r>
         <w:rPr>
+          <w:rFonts w:ascii="Calibri" w:hAnsi="Calibri"/>
+        </w:rPr>
+      </w:pPr>
+      <w:r>
+        <w:rPr>
+          <w:rFonts w:ascii="Calibri" w:hAnsi="Calibri"/>
           <w:sz w:val="22"/>
           <w:szCs w:val="22"/>
         </w:rPr>
@@ -712,7 +727,7 @@
       <w:jc w:val="left"/>
     </w:pPr>
     <w:rPr>
-      <w:rFonts w:ascii="Garamond" w:hAnsi="Garamond" w:eastAsia="Cambria" w:cs="" w:cstheme="minorBidi" w:eastAsiaTheme="minorHAnsi"/>
+      <w:rFonts w:ascii="Calibri" w:hAnsi="Calibri" w:eastAsia="Cambria" w:cs="" w:cstheme="minorBidi" w:eastAsiaTheme="minorHAnsi"/>
       <w:color w:val="auto"/>
       <w:kern w:val="0"/>
       <w:sz w:val="22"/>
@@ -733,7 +748,7 @@
       <w:outlineLvl w:val="0"/>
     </w:pPr>
     <w:rPr>
-      <w:rFonts w:ascii="Garamond" w:hAnsi="Garamond" w:eastAsia="" w:cs="" w:cstheme="majorBidi" w:eastAsiaTheme="majorEastAsia"/>
+      <w:rFonts w:ascii="Calibri" w:hAnsi="Calibri" w:eastAsia="" w:cs="" w:cstheme="majorBidi" w:eastAsiaTheme="majorEastAsia"/>
       <w:b/>
       <w:bCs/>
       <w:color w:val="auto"/>
@@ -755,7 +770,7 @@
       <w:outlineLvl w:val="1"/>
     </w:pPr>
     <w:rPr>
-      <w:rFonts w:ascii="Garamond" w:hAnsi="Garamond" w:eastAsia="" w:cs="" w:cstheme="majorBidi" w:eastAsiaTheme="majorEastAsia"/>
+      <w:rFonts w:ascii="Calibri" w:hAnsi="Calibri" w:eastAsia="" w:cs="" w:cstheme="majorBidi" w:eastAsiaTheme="majorEastAsia"/>
       <w:b/>
       <w:bCs/>
       <w:color w:val="auto"/>
@@ -1032,7 +1047,7 @@
     <w:qFormat/>
     <w:pPr/>
     <w:rPr>
-      <w:rFonts w:ascii="Garamond" w:hAnsi="Garamond"/>
+      <w:rFonts w:ascii="Calibri" w:hAnsi="Calibri"/>
       <w:color w:val="auto"/>
       <w:sz w:val="22"/>
       <w:szCs w:val="22"/>
@@ -1073,12 +1088,18 @@
     <w:next w:val="BodyText"/>
     <w:qFormat/>
     <w:pPr>
-      <w:keepNext w:val="true"/>
-      <w:keepLines/>
-      <w:spacing w:before="240" w:after="240"/>
+      <w:keepNext w:val="false"/>
+      <w:keepLines w:val="false"/>
+      <w:widowControl w:val="false"/>
+      <w:tabs>
+        <w:tab w:val="clear" w:pos="720"/>
+      </w:tabs>
+      <w:spacing w:lineRule="exact" w:line="255" w:before="0" w:after="0"/>
+      <w:ind w:hanging="363" w:left="839"/>
       <w:jc w:val="center"/>
     </w:pPr>
     <w:rPr>
+      <w:rFonts w:ascii="Calibri" w:hAnsi="Calibri"/>
       <w:sz w:val="30"/>
       <w:szCs w:val="30"/>
     </w:rPr>
@@ -1097,7 +1118,7 @@
       <w:jc w:val="center"/>
     </w:pPr>
     <w:rPr>
-      <w:rFonts w:ascii="Garamond" w:hAnsi="Garamond" w:eastAsia="Cambria" w:cs="" w:cstheme="minorBidi" w:eastAsiaTheme="minorHAnsi"/>
+      <w:rFonts w:ascii="Calibri" w:hAnsi="Calibri" w:eastAsia="Cambria" w:cs="" w:cstheme="minorBidi" w:eastAsiaTheme="minorHAnsi"/>
       <w:i w:val="false"/>
       <w:iCs w:val="false"/>
       <w:color w:val="auto"/>

</xml_diff>